<commit_message>
did some worrk on files
done some writing lm,fao
</commit_message>
<xml_diff>
--- a/Design brief.docx
+++ b/Design brief.docx
@@ -1,6 +1,6 @@
 
 <file path=word/document.xml><?xml version="1.0" encoding="utf-8"?>
-<w:document xmlns:wpc="http://schemas.microsoft.com/office/word/2010/wordprocessingCanvas" xmlns:cx="http://schemas.microsoft.com/office/drawing/2014/chartex" xmlns:cx1="http://schemas.microsoft.com/office/drawing/2015/9/8/chartex" xmlns:cx2="http://schemas.microsoft.com/office/drawing/2015/10/21/chartex" xmlns:cx3="http://schemas.microsoft.com/office/drawing/2016/5/9/chartex" xmlns:cx4="http://schemas.microsoft.com/office/drawing/2016/5/10/chartex" xmlns:cx5="http://schemas.microsoft.com/office/drawing/2016/5/11/chartex" xmlns:cx6="http://schemas.microsoft.com/office/drawing/2016/5/12/chartex" xmlns:cx7="http://schemas.microsoft.com/office/drawing/2016/5/13/chartex" xmlns:cx8="http://schemas.microsoft.com/office/drawing/2016/5/14/chartex" xmlns:mc="http://schemas.openxmlformats.org/markup-compatibility/2006" xmlns:aink="http://schemas.microsoft.com/office/drawing/2016/ink" xmlns:am3d="http://schemas.microsoft.com/office/drawing/2017/model3d" xmlns:o="urn:schemas-microsoft-com:office:office" xmlns:r="http://schemas.openxmlformats.org/officeDocument/2006/relationships" xmlns:m="http://schemas.openxmlformats.org/officeDocument/2006/math" xmlns:v="urn:schemas-microsoft-com:vml" xmlns:wp14="http://schemas.microsoft.com/office/word/2010/wordprocessingDrawing" xmlns:wp="http://schemas.openxmlformats.org/drawingml/2006/wordprocessingDrawing" xmlns:w10="urn:schemas-microsoft-com:office:word" xmlns:w="http://schemas.openxmlformats.org/wordprocessingml/2006/main" xmlns:w14="http://schemas.microsoft.com/office/word/2010/wordml" xmlns:w15="http://schemas.microsoft.com/office/word/2012/wordml" xmlns:w16cid="http://schemas.microsoft.com/office/word/2016/wordml/cid" xmlns:w16se="http://schemas.microsoft.com/office/word/2015/wordml/symex" xmlns:wpg="http://schemas.microsoft.com/office/word/2010/wordprocessingGroup" xmlns:wpi="http://schemas.microsoft.com/office/word/2010/wordprocessingInk" xmlns:wne="http://schemas.microsoft.com/office/word/2006/wordml" xmlns:wps="http://schemas.microsoft.com/office/word/2010/wordprocessingShape" mc:Ignorable="w14 w15 w16se w16cid wp14">
+<w:document xmlns:wpc="http://schemas.microsoft.com/office/word/2010/wordprocessingCanvas" xmlns:cx="http://schemas.microsoft.com/office/drawing/2014/chartex" xmlns:cx1="http://schemas.microsoft.com/office/drawing/2015/9/8/chartex" xmlns:cx2="http://schemas.microsoft.com/office/drawing/2015/10/21/chartex" xmlns:cx3="http://schemas.microsoft.com/office/drawing/2016/5/9/chartex" xmlns:cx4="http://schemas.microsoft.com/office/drawing/2016/5/10/chartex" xmlns:cx5="http://schemas.microsoft.com/office/drawing/2016/5/11/chartex" xmlns:cx6="http://schemas.microsoft.com/office/drawing/2016/5/12/chartex" xmlns:cx7="http://schemas.microsoft.com/office/drawing/2016/5/13/chartex" xmlns:cx8="http://schemas.microsoft.com/office/drawing/2016/5/14/chartex" xmlns:mc="http://schemas.openxmlformats.org/markup-compatibility/2006" xmlns:aink="http://schemas.microsoft.com/office/drawing/2016/ink" xmlns:am3d="http://schemas.microsoft.com/office/drawing/2017/model3d" xmlns:o="urn:schemas-microsoft-com:office:office" xmlns:oel="http://schemas.microsoft.com/office/2019/extlst" xmlns:r="http://schemas.openxmlformats.org/officeDocument/2006/relationships" xmlns:m="http://schemas.openxmlformats.org/officeDocument/2006/math" xmlns:v="urn:schemas-microsoft-com:vml" xmlns:wp14="http://schemas.microsoft.com/office/word/2010/wordprocessingDrawing" xmlns:wp="http://schemas.openxmlformats.org/drawingml/2006/wordprocessingDrawing" xmlns:w10="urn:schemas-microsoft-com:office:word" xmlns:w="http://schemas.openxmlformats.org/wordprocessingml/2006/main" xmlns:w14="http://schemas.microsoft.com/office/word/2010/wordml" xmlns:w15="http://schemas.microsoft.com/office/word/2012/wordml" xmlns:w16cex="http://schemas.microsoft.com/office/word/2018/wordml/cex" xmlns:w16cid="http://schemas.microsoft.com/office/word/2016/wordml/cid" xmlns:w16="http://schemas.microsoft.com/office/word/2018/wordml" xmlns:w16sdtdh="http://schemas.microsoft.com/office/word/2020/wordml/sdtdatahash" xmlns:w16se="http://schemas.microsoft.com/office/word/2015/wordml/symex" xmlns:wpg="http://schemas.microsoft.com/office/word/2010/wordprocessingGroup" xmlns:wpi="http://schemas.microsoft.com/office/word/2010/wordprocessingInk" xmlns:wne="http://schemas.microsoft.com/office/word/2006/wordml" xmlns:wps="http://schemas.microsoft.com/office/word/2010/wordprocessingShape" mc:Ignorable="w14 w15 w16se w16cid w16 w16cex w16sdtdh wp14">
   <w:body>
     <w:p>
       <w:pPr>
@@ -99,16 +99,29 @@
     </w:p>
     <w:p>
       <w:pPr>
-        <w:ind w:firstLine="720"/>
-        <w:rPr>
-          <w:lang w:val="en-US"/>
-        </w:rPr>
-      </w:pPr>
-      <w:r>
-        <w:rPr>
-          <w:lang w:val="en-US"/>
-        </w:rPr>
-        <w:t xml:space="preserve">Defend yourself from the gnome army in a garden center that’s been toxified and caused the plants to mutate, use the plants to your advantage and survive long enough to escape </w:t>
+        <w:rPr>
+          <w:lang w:val="en-US"/>
+        </w:rPr>
+      </w:pPr>
+      <w:r>
+        <w:rPr>
+          <w:lang w:val="en-US"/>
+        </w:rPr>
+        <w:t xml:space="preserve">The sun has been attacked by an army of gnomes from another universe, fight back and use the plants mutated by the power of the sun to help stop the gnomes from destroying the planet. Battle through endless waves of gnomes with your plant allies and see how many pesky gnomes you can destroy. Attain a full collection of plants and </w:t>
+      </w:r>
+      <w:proofErr w:type="spellStart"/>
+      <w:r>
+        <w:rPr>
+          <w:lang w:val="en-US"/>
+        </w:rPr>
+        <w:t>roumer</w:t>
+      </w:r>
+      <w:proofErr w:type="spellEnd"/>
+      <w:r>
+        <w:rPr>
+          <w:lang w:val="en-US"/>
+        </w:rPr>
+        <w:t xml:space="preserve"> has it a magical sunflower will infuse your weapons with liquid sun making them much more deadly </w:t>
       </w:r>
     </w:p>
     <w:p>
@@ -187,6 +200,12 @@
         </w:rPr>
         <w:t>Horde / wave survival</w:t>
       </w:r>
+      <w:r>
+        <w:rPr>
+          <w:lang w:val="en-US"/>
+        </w:rPr>
+        <w:t>. Fantasy, cartoonish</w:t>
+      </w:r>
     </w:p>
     <w:p>
       <w:pPr>
@@ -204,8 +223,6 @@
         </w:rPr>
         <w:t xml:space="preserve">Art style </w:t>
       </w:r>
-      <w:bookmarkStart w:id="0" w:name="_GoBack"/>
-      <w:bookmarkEnd w:id="0"/>
     </w:p>
     <w:p>
       <w:pPr>
@@ -263,7 +280,12 @@
           <w:lang w:val="en-US"/>
         </w:rPr>
         <w:tab/>
-        <w:t>Chemical exposed garden center (mutated plants)</w:t>
+      </w:r>
+      <w:r>
+        <w:rPr>
+          <w:lang w:val="en-US"/>
+        </w:rPr>
+        <w:t>Massive sun that causes the plants to mutate</w:t>
       </w:r>
       <w:r>
         <w:rPr>
@@ -274,6 +296,7 @@
     </w:p>
     <w:p>
       <w:pPr>
+        <w:ind w:firstLine="720"/>
         <w:rPr>
           <w:lang w:val="en-US"/>
         </w:rPr>
@@ -392,7 +415,7 @@
 </file>
 
 <file path=word/styles.xml><?xml version="1.0" encoding="utf-8"?>
-<w:styles xmlns:mc="http://schemas.openxmlformats.org/markup-compatibility/2006" xmlns:r="http://schemas.openxmlformats.org/officeDocument/2006/relationships" xmlns:w="http://schemas.openxmlformats.org/wordprocessingml/2006/main" xmlns:w14="http://schemas.microsoft.com/office/word/2010/wordml" xmlns:w15="http://schemas.microsoft.com/office/word/2012/wordml" xmlns:w16cid="http://schemas.microsoft.com/office/word/2016/wordml/cid" xmlns:w16se="http://schemas.microsoft.com/office/word/2015/wordml/symex" mc:Ignorable="w14 w15 w16se w16cid">
+<w:styles xmlns:mc="http://schemas.openxmlformats.org/markup-compatibility/2006" xmlns:r="http://schemas.openxmlformats.org/officeDocument/2006/relationships" xmlns:w="http://schemas.openxmlformats.org/wordprocessingml/2006/main" xmlns:w14="http://schemas.microsoft.com/office/word/2010/wordml" xmlns:w15="http://schemas.microsoft.com/office/word/2012/wordml" xmlns:w16cex="http://schemas.microsoft.com/office/word/2018/wordml/cex" xmlns:w16cid="http://schemas.microsoft.com/office/word/2016/wordml/cid" xmlns:w16="http://schemas.microsoft.com/office/word/2018/wordml" xmlns:w16sdtdh="http://schemas.microsoft.com/office/word/2020/wordml/sdtdatahash" xmlns:w16se="http://schemas.microsoft.com/office/word/2015/wordml/symex" mc:Ignorable="w14 w15 w16se w16cid w16 w16cex w16sdtdh">
   <w:docDefaults>
     <w:rPrDefault>
       <w:rPr>
@@ -408,7 +431,7 @@
       </w:pPr>
     </w:pPrDefault>
   </w:docDefaults>
-  <w:latentStyles w:defLockedState="0" w:defUIPriority="99" w:defSemiHidden="0" w:defUnhideWhenUsed="0" w:defQFormat="0" w:count="375">
+  <w:latentStyles w:defLockedState="0" w:defUIPriority="99" w:defSemiHidden="0" w:defUnhideWhenUsed="0" w:defQFormat="0" w:count="376">
     <w:lsdException w:name="Normal" w:uiPriority="0" w:qFormat="1"/>
     <w:lsdException w:name="heading 1" w:uiPriority="9" w:qFormat="1"/>
     <w:lsdException w:name="heading 2" w:semiHidden="1" w:uiPriority="9" w:unhideWhenUsed="1" w:qFormat="1"/>
@@ -784,6 +807,7 @@
     <w:lsdException w:name="Smart Hyperlink" w:semiHidden="1" w:unhideWhenUsed="1"/>
     <w:lsdException w:name="Hashtag" w:semiHidden="1" w:unhideWhenUsed="1"/>
     <w:lsdException w:name="Unresolved Mention" w:semiHidden="1" w:unhideWhenUsed="1"/>
+    <w:lsdException w:name="Smart Link" w:semiHidden="1" w:unhideWhenUsed="1"/>
   </w:latentStyles>
   <w:style w:type="paragraph" w:default="1" w:styleId="Normal">
     <w:name w:val="Normal"/>

</xml_diff>